<commit_message>
refactor video script section and update funding note in Scratchbook.docx
</commit_message>
<xml_diff>
--- a/Scratchbook/Scratchbook.docx
+++ b/Scratchbook/Scratchbook.docx
@@ -9858,6 +9858,7 @@
           <w:rFonts w:eastAsiaTheme="minorEastAsia"/>
           <w:b/>
         </w:rPr>
+        <w:lastRenderedPageBreak/>
         <w:br w:type="page"/>
       </w:r>
     </w:p>
@@ -9871,6 +9872,7 @@
       </w:pPr>
       <w:bookmarkStart w:id="0" w:name="_Toc181304766"/>
       <w:r>
+        <w:lastRenderedPageBreak/>
         <w:t>INTRODUCTION</w:t>
       </w:r>
       <w:bookmarkEnd w:id="0"/>
@@ -10049,7 +10051,11 @@
         <w:t xml:space="preserve">or </w:t>
       </w:r>
       <w:r>
-        <w:t>administrative burden.</w:t>
+        <w:t xml:space="preserve">administrative </w:t>
+      </w:r>
+      <w:r>
+        <w:lastRenderedPageBreak/>
+        <w:t>burden.</w:t>
       </w:r>
       <w:r>
         <w:t xml:space="preserve"> BidWise adds value </w:t>
@@ -10197,6 +10203,7 @@
           <w:b/>
           <w:bCs/>
         </w:rPr>
+        <w:lastRenderedPageBreak/>
         <w:t>Business Model Canvas</w:t>
       </w:r>
       <w:r>
@@ -10272,6 +10279,7 @@
       </w:pPr>
       <w:bookmarkStart w:id="6" w:name="_Toc181304771"/>
       <w:r>
+        <w:lastRenderedPageBreak/>
         <w:t>WEEK 1: BUSINESS IDEA PITCH</w:t>
       </w:r>
       <w:bookmarkEnd w:id="6"/>
@@ -10565,6 +10573,7 @@
         </w:numPr>
       </w:pPr>
       <w:r>
+        <w:lastRenderedPageBreak/>
         <w:t>Background of the idea</w:t>
       </w:r>
     </w:p>
@@ -10882,6 +10891,7 @@
           <w:b/>
           <w:bCs/>
         </w:rPr>
+        <w:lastRenderedPageBreak/>
         <w:t>Scalable Revenue Model</w:t>
       </w:r>
       <w:r>
@@ -11244,6 +11254,7 @@
       </w:pPr>
       <w:bookmarkStart w:id="12" w:name="_Toc181304777"/>
       <w:r>
+        <w:lastRenderedPageBreak/>
         <w:t>Creating the first pitch</w:t>
       </w:r>
       <w:bookmarkEnd w:id="12"/>
@@ -11445,6 +11456,7 @@
       </w:pPr>
       <w:bookmarkStart w:id="14" w:name="_Toc181304779"/>
       <w:r>
+        <w:lastRenderedPageBreak/>
         <w:t>Research and Preparation</w:t>
       </w:r>
       <w:bookmarkEnd w:id="14"/>
@@ -11883,6 +11895,7 @@
           <w:b/>
           <w:bCs/>
         </w:rPr>
+        <w:lastRenderedPageBreak/>
         <w:t>Background</w:t>
       </w:r>
       <w:r>
@@ -12434,6 +12447,7 @@
       </w:pPr>
       <w:bookmarkStart w:id="23" w:name="_Toc181304788"/>
       <w:r>
+        <w:lastRenderedPageBreak/>
         <w:t>Idea validation</w:t>
       </w:r>
       <w:bookmarkEnd w:id="23"/>
@@ -12687,6 +12701,7 @@
           <w:b/>
           <w:bCs/>
         </w:rPr>
+        <w:lastRenderedPageBreak/>
         <w:t>3. Small NPL Purchaser (e.g., individual investors, smaller debt collection firms)</w:t>
       </w:r>
     </w:p>
@@ -12965,6 +12980,7 @@
         </w:numPr>
       </w:pPr>
       <w:r>
+        <w:lastRenderedPageBreak/>
         <w:t>How can AI-driven platforms stay compliant and build user trust in this sector?</w:t>
       </w:r>
     </w:p>
@@ -13257,6 +13273,7 @@
       </w:pPr>
       <w:bookmarkStart w:id="28" w:name="_Toc181304793"/>
       <w:r>
+        <w:lastRenderedPageBreak/>
         <w:t xml:space="preserve">Interview with </w:t>
       </w:r>
       <w:r>
@@ -13365,6 +13382,7 @@
       </w:pPr>
       <w:bookmarkStart w:id="33" w:name="_Toc181304798"/>
       <w:r>
+        <w:lastRenderedPageBreak/>
         <w:t>WEEK 3: VALIDATION</w:t>
       </w:r>
       <w:bookmarkEnd w:id="33"/>
@@ -13556,6 +13574,7 @@
           <w:b/>
           <w:bCs/>
         </w:rPr>
+        <w:lastRenderedPageBreak/>
         <w:t>Challenges and Solutions</w:t>
       </w:r>
     </w:p>
@@ -13766,6 +13785,7 @@
       </w:pPr>
       <w:bookmarkStart w:id="50" w:name="_Toc181304815"/>
       <w:r>
+        <w:lastRenderedPageBreak/>
         <w:t>Interview with a local investor</w:t>
       </w:r>
       <w:bookmarkEnd w:id="50"/>
@@ -13829,6 +13849,7 @@
       </w:pPr>
       <w:bookmarkStart w:id="54" w:name="_Toc181304819"/>
       <w:r>
+        <w:lastRenderedPageBreak/>
         <w:t>WEEK 4: MVP</w:t>
       </w:r>
       <w:bookmarkEnd w:id="54"/>
@@ -13995,6 +14016,7 @@
       </w:pPr>
       <w:bookmarkStart w:id="66" w:name="_Toc181304831"/>
       <w:r>
+        <w:lastRenderedPageBreak/>
         <w:t>WEEK 5: METRICS</w:t>
       </w:r>
       <w:bookmarkEnd w:id="66"/>
@@ -14153,6 +14175,7 @@
       </w:pPr>
       <w:bookmarkStart w:id="79" w:name="_Toc181304844"/>
       <w:r>
+        <w:lastRenderedPageBreak/>
         <w:t>Pricing model development and revisiting the BMC</w:t>
       </w:r>
       <w:bookmarkEnd w:id="79"/>
@@ -14168,6 +14191,7 @@
       </w:pPr>
       <w:bookmarkStart w:id="80" w:name="_Toc181304845"/>
       <w:r>
+        <w:lastRenderedPageBreak/>
         <w:t>WEEK 6</w:t>
       </w:r>
       <w:bookmarkEnd w:id="80"/>
@@ -14252,118 +14276,122 @@
       </w:pPr>
       <w:bookmarkStart w:id="86" w:name="_Toc181304851"/>
       <w:r>
-        <w:t>Jarmo’s first draft of the video script</w:t>
+        <w:t>first draft of the video script</w:t>
       </w:r>
       <w:bookmarkEnd w:id="86"/>
     </w:p>
     <w:p/>
     <w:p>
       <w:pPr>
+        <w:pStyle w:val="Heading2"/>
+      </w:pPr>
+      <w:bookmarkStart w:id="87" w:name="_Toc181304855"/>
+      <w:r>
+        <w:t>Defining roles within BidWise</w:t>
+      </w:r>
+      <w:bookmarkEnd w:id="87"/>
+      <w:r>
+        <w:br w:type="page"/>
+      </w:r>
+    </w:p>
+    <w:p>
+      <w:pPr>
+        <w:pStyle w:val="Heading1"/>
+      </w:pPr>
+      <w:bookmarkStart w:id="88" w:name="_Toc181304860"/>
+      <w:r>
+        <w:lastRenderedPageBreak/>
+        <w:t>WEEK 7: THE PITCH</w:t>
+      </w:r>
+      <w:bookmarkEnd w:id="88"/>
+    </w:p>
+    <w:p/>
+    <w:p>
+      <w:pPr>
+        <w:pStyle w:val="Heading2"/>
+      </w:pPr>
+      <w:bookmarkStart w:id="89" w:name="_Toc181304861"/>
+      <w:r>
+        <w:t>Thoughts about the lecture 30.11.2020</w:t>
+      </w:r>
+      <w:bookmarkEnd w:id="89"/>
+    </w:p>
+    <w:p/>
+    <w:p>
+      <w:pPr>
+        <w:pStyle w:val="Heading2"/>
+      </w:pPr>
+      <w:bookmarkStart w:id="90" w:name="_Toc181304862"/>
+      <w:r>
+        <w:t>Preparing the final video</w:t>
+      </w:r>
+      <w:bookmarkEnd w:id="90"/>
+    </w:p>
+    <w:p/>
+    <w:p>
+      <w:pPr>
+        <w:pStyle w:val="Heading2"/>
+      </w:pPr>
+      <w:bookmarkStart w:id="91" w:name="_Toc181304863"/>
+      <w:r>
+        <w:t>Final pitch presentation</w:t>
+      </w:r>
+      <w:bookmarkEnd w:id="91"/>
+    </w:p>
+    <w:p/>
+    <w:p>
+      <w:pPr>
+        <w:pStyle w:val="Heading2"/>
+      </w:pPr>
+      <w:bookmarkStart w:id="92" w:name="_Toc181304864"/>
+      <w:r>
+        <w:t>Final reflections about learning</w:t>
+      </w:r>
+      <w:bookmarkEnd w:id="92"/>
+    </w:p>
+    <w:p/>
+    <w:p>
+      <w:pPr>
         <w:pStyle w:val="Heading3"/>
       </w:pPr>
-      <w:bookmarkStart w:id="87" w:name="_Toc181304852"/>
-      <w:r>
-        <w:t>Julia’s first draft of the video script</w:t>
-      </w:r>
-      <w:bookmarkEnd w:id="87"/>
+      <w:bookmarkStart w:id="93" w:name="_Toc181304865"/>
+      <w:r>
+        <w:t>Jarmo’s reflection</w:t>
+      </w:r>
+      <w:bookmarkEnd w:id="93"/>
     </w:p>
     <w:p/>
     <w:p>
       <w:pPr>
         <w:pStyle w:val="Heading3"/>
       </w:pPr>
-      <w:bookmarkStart w:id="88" w:name="_Toc181304853"/>
-      <w:r>
-        <w:t>Developing video content collaboratively</w:t>
-      </w:r>
-      <w:bookmarkEnd w:id="88"/>
+      <w:bookmarkStart w:id="94" w:name="_Toc181304866"/>
+      <w:r>
+        <w:t>Risto’s reflection</w:t>
+      </w:r>
+      <w:bookmarkEnd w:id="94"/>
     </w:p>
     <w:p/>
     <w:p>
       <w:pPr>
         <w:pStyle w:val="Heading3"/>
       </w:pPr>
-      <w:bookmarkStart w:id="89" w:name="_Toc181304854"/>
-      <w:r>
-        <w:t>Risto’s second version of the script</w:t>
-      </w:r>
-      <w:bookmarkEnd w:id="89"/>
+      <w:bookmarkStart w:id="95" w:name="_Toc181304867"/>
+      <w:r>
+        <w:t>Eppu’s reflection</w:t>
+      </w:r>
+      <w:bookmarkEnd w:id="95"/>
     </w:p>
     <w:p/>
     <w:p>
       <w:pPr>
-        <w:pStyle w:val="Heading2"/>
-      </w:pPr>
-      <w:bookmarkStart w:id="90" w:name="_Toc181304855"/>
-      <w:r>
-        <w:t>Defining roles within BidWise</w:t>
-      </w:r>
-      <w:bookmarkEnd w:id="90"/>
-    </w:p>
-    <w:p/>
-    <w:p>
-      <w:pPr>
         <w:pStyle w:val="Heading3"/>
       </w:pPr>
-      <w:bookmarkStart w:id="91" w:name="_Toc181304856"/>
-      <w:r>
-        <w:t>C</w:t>
-      </w:r>
-      <w:r>
-        <w:t>E</w:t>
-      </w:r>
-      <w:r>
-        <w:t>O</w:t>
-      </w:r>
-      <w:bookmarkEnd w:id="91"/>
-    </w:p>
-    <w:p>
-      <w:pPr>
-        <w:pStyle w:val="Heading3"/>
-      </w:pPr>
-      <w:bookmarkStart w:id="92" w:name="_Toc181304857"/>
-      <w:r>
-        <w:t>C</w:t>
-      </w:r>
-      <w:r>
-        <w:t>F</w:t>
-      </w:r>
-      <w:r>
-        <w:t>O</w:t>
-      </w:r>
-      <w:bookmarkEnd w:id="92"/>
-    </w:p>
-    <w:p>
-      <w:pPr>
-        <w:pStyle w:val="Heading3"/>
-      </w:pPr>
-      <w:bookmarkStart w:id="93" w:name="_Toc181304858"/>
-      <w:r>
-        <w:t>C</w:t>
-      </w:r>
-      <w:r>
-        <w:t>T</w:t>
-      </w:r>
-      <w:r>
-        <w:t>O</w:t>
-      </w:r>
-      <w:bookmarkEnd w:id="93"/>
-    </w:p>
-    <w:p>
-      <w:pPr>
-        <w:pStyle w:val="Heading3"/>
-      </w:pPr>
-      <w:bookmarkStart w:id="94" w:name="_Toc181304859"/>
-      <w:r>
-        <w:t>C</w:t>
-      </w:r>
-      <w:r>
-        <w:t>X</w:t>
-      </w:r>
-      <w:r>
-        <w:t>O</w:t>
-      </w:r>
-      <w:bookmarkEnd w:id="94"/>
+      <w:bookmarkStart w:id="96" w:name="_Toc181304868"/>
+      <w:r>
+        <w:t>Julia’s reflection</w:t>
+      </w:r>
+      <w:bookmarkEnd w:id="96"/>
     </w:p>
     <w:p>
       <w:r>
@@ -14374,114 +14402,12 @@
       <w:pPr>
         <w:pStyle w:val="Heading1"/>
       </w:pPr>
-      <w:bookmarkStart w:id="95" w:name="_Toc181304860"/>
-      <w:r>
-        <w:t>WEEK 7: THE PITCH</w:t>
-      </w:r>
-      <w:bookmarkEnd w:id="95"/>
-    </w:p>
-    <w:p/>
-    <w:p>
-      <w:pPr>
-        <w:pStyle w:val="Heading2"/>
-      </w:pPr>
-      <w:bookmarkStart w:id="96" w:name="_Toc181304861"/>
-      <w:r>
-        <w:t>Thoughts about the lecture 30.11.2020</w:t>
-      </w:r>
-      <w:bookmarkEnd w:id="96"/>
-    </w:p>
-    <w:p/>
-    <w:p>
-      <w:pPr>
-        <w:pStyle w:val="Heading2"/>
-      </w:pPr>
-      <w:bookmarkStart w:id="97" w:name="_Toc181304862"/>
-      <w:r>
-        <w:t>Preparing the final video</w:t>
+      <w:bookmarkStart w:id="97" w:name="_Toc181304869"/>
+      <w:r>
+        <w:lastRenderedPageBreak/>
+        <w:t>SUMMARY</w:t>
       </w:r>
       <w:bookmarkEnd w:id="97"/>
-    </w:p>
-    <w:p/>
-    <w:p>
-      <w:pPr>
-        <w:pStyle w:val="Heading2"/>
-      </w:pPr>
-      <w:bookmarkStart w:id="98" w:name="_Toc181304863"/>
-      <w:r>
-        <w:t>Final pitch presentation</w:t>
-      </w:r>
-      <w:bookmarkEnd w:id="98"/>
-    </w:p>
-    <w:p/>
-    <w:p>
-      <w:pPr>
-        <w:pStyle w:val="Heading2"/>
-      </w:pPr>
-      <w:bookmarkStart w:id="99" w:name="_Toc181304864"/>
-      <w:r>
-        <w:t>Final reflections about learning</w:t>
-      </w:r>
-      <w:bookmarkEnd w:id="99"/>
-    </w:p>
-    <w:p/>
-    <w:p>
-      <w:pPr>
-        <w:pStyle w:val="Heading3"/>
-      </w:pPr>
-      <w:bookmarkStart w:id="100" w:name="_Toc181304865"/>
-      <w:r>
-        <w:t>Jarmo’s reflection</w:t>
-      </w:r>
-      <w:bookmarkEnd w:id="100"/>
-    </w:p>
-    <w:p/>
-    <w:p>
-      <w:pPr>
-        <w:pStyle w:val="Heading3"/>
-      </w:pPr>
-      <w:bookmarkStart w:id="101" w:name="_Toc181304866"/>
-      <w:r>
-        <w:t>Risto’s reflection</w:t>
-      </w:r>
-      <w:bookmarkEnd w:id="101"/>
-    </w:p>
-    <w:p/>
-    <w:p>
-      <w:pPr>
-        <w:pStyle w:val="Heading3"/>
-      </w:pPr>
-      <w:bookmarkStart w:id="102" w:name="_Toc181304867"/>
-      <w:r>
-        <w:t>Eppu’s reflection</w:t>
-      </w:r>
-      <w:bookmarkEnd w:id="102"/>
-    </w:p>
-    <w:p/>
-    <w:p>
-      <w:pPr>
-        <w:pStyle w:val="Heading3"/>
-      </w:pPr>
-      <w:bookmarkStart w:id="103" w:name="_Toc181304868"/>
-      <w:r>
-        <w:t>Julia’s reflection</w:t>
-      </w:r>
-      <w:bookmarkEnd w:id="103"/>
-    </w:p>
-    <w:p>
-      <w:r>
-        <w:br w:type="page"/>
-      </w:r>
-    </w:p>
-    <w:p>
-      <w:pPr>
-        <w:pStyle w:val="Heading1"/>
-      </w:pPr>
-      <w:bookmarkStart w:id="104" w:name="_Toc181304869"/>
-      <w:r>
-        <w:t>SUMMARY</w:t>
-      </w:r>
-      <w:bookmarkEnd w:id="104"/>
     </w:p>
     <w:p/>
     <w:p>
@@ -14623,11 +14549,12 @@
         </w:numPr>
         <w:ind w:left="360" w:hanging="360"/>
       </w:pPr>
-      <w:bookmarkStart w:id="105" w:name="_Toc181304870"/>
-      <w:r>
+      <w:bookmarkStart w:id="98" w:name="_Toc181304870"/>
+      <w:r>
+        <w:lastRenderedPageBreak/>
         <w:t>REFERENCES</w:t>
       </w:r>
-      <w:bookmarkEnd w:id="105"/>
+      <w:bookmarkEnd w:id="98"/>
     </w:p>
     <w:p>
       <w:r>
@@ -14638,11 +14565,12 @@
       <w:pPr>
         <w:pStyle w:val="Heading1"/>
       </w:pPr>
-      <w:bookmarkStart w:id="106" w:name="_Toc181304871"/>
-      <w:r>
+      <w:bookmarkStart w:id="99" w:name="_Toc181304871"/>
+      <w:r>
+        <w:lastRenderedPageBreak/>
         <w:t>Idea Storage:</w:t>
       </w:r>
-      <w:bookmarkEnd w:id="106"/>
+      <w:bookmarkEnd w:id="99"/>
     </w:p>
     <w:p/>
     <w:p>
@@ -14729,22 +14657,50 @@
       <w:pPr>
         <w:pStyle w:val="Heading1"/>
       </w:pPr>
-      <w:bookmarkStart w:id="107" w:name="_Toc181304872"/>
-      <w:r>
+      <w:bookmarkStart w:id="100" w:name="_Toc181304872"/>
+      <w:r>
+        <w:lastRenderedPageBreak/>
         <w:t>Additional Stuff</w:t>
       </w:r>
-      <w:bookmarkEnd w:id="107"/>
+      <w:bookmarkEnd w:id="100"/>
     </w:p>
     <w:p/>
     <w:p>
       <w:pPr>
         <w:pStyle w:val="Heading2"/>
       </w:pPr>
-      <w:bookmarkStart w:id="108" w:name="_Toc181304873"/>
+      <w:bookmarkStart w:id="101" w:name="_Toc181304873"/>
       <w:r>
         <w:t>Funding</w:t>
       </w:r>
-      <w:bookmarkEnd w:id="108"/>
+      <w:bookmarkEnd w:id="101"/>
+    </w:p>
+    <w:p/>
+    <w:p>
+      <w:r>
+        <w:rPr>
+          <w:highlight w:val="yellow"/>
+        </w:rPr>
+        <w:t xml:space="preserve">NOTE VERY </w:t>
+      </w:r>
+      <w:r>
+        <w:rPr>
+          <w:highlight w:val="yellow"/>
+        </w:rPr>
+        <w:t>ROUGH</w:t>
+      </w:r>
+      <w:r>
+        <w:rPr>
+          <w:highlight w:val="yellow"/>
+        </w:rPr>
+        <w:t xml:space="preserve"> AND INITIAL VERSION</w:t>
+      </w:r>
+      <w:r>
+        <w:rPr>
+          <w:highlight w:val="yellow"/>
+        </w:rPr>
+        <w:t>!</w:t>
+      </w:r>
     </w:p>
     <w:p/>
     <w:p>
@@ -15090,6 +15046,7 @@
           <w:b/>
           <w:bCs/>
         </w:rPr>
+        <w:lastRenderedPageBreak/>
         <w:t>Subtotal</w:t>
       </w:r>
       <w:r>
@@ -15201,14 +15158,14 @@
       <w:pPr>
         <w:pStyle w:val="Heading2"/>
       </w:pPr>
-      <w:bookmarkStart w:id="109" w:name="_Toc181304874"/>
+      <w:bookmarkStart w:id="102" w:name="_Toc181304874"/>
       <w:r>
         <w:t xml:space="preserve">Yearly </w:t>
       </w:r>
       <w:r>
         <w:t>needed funding</w:t>
       </w:r>
-      <w:bookmarkEnd w:id="109"/>
+      <w:bookmarkEnd w:id="102"/>
     </w:p>
     <w:p/>
     <w:p>
@@ -15424,6 +15381,7 @@
         </w:numPr>
       </w:pPr>
       <w:r>
+        <w:lastRenderedPageBreak/>
         <w:t>Sales/Marketing Specialist: €40,000 - €60,000.</w:t>
       </w:r>
     </w:p>
@@ -15794,6 +15752,7 @@
           <w:b/>
           <w:bCs/>
         </w:rPr>
+        <w:lastRenderedPageBreak/>
         <w:t>Year 5: Full-Scale Operations and Market Dominance</w:t>
       </w:r>
     </w:p>
@@ -16046,11 +16005,11 @@
       <w:pPr>
         <w:pStyle w:val="Heading2"/>
       </w:pPr>
-      <w:bookmarkStart w:id="110" w:name="_Toc181304875"/>
+      <w:bookmarkStart w:id="103" w:name="_Toc181304875"/>
       <w:r>
         <w:t>Revenue expectations</w:t>
       </w:r>
-      <w:bookmarkEnd w:id="110"/>
+      <w:bookmarkEnd w:id="103"/>
     </w:p>
     <w:p>
       <w:pPr>
@@ -16127,6 +16086,7 @@
           <w:b/>
           <w:bCs/>
         </w:rPr>
+        <w:lastRenderedPageBreak/>
         <w:t>Subscription Fees</w:t>
       </w:r>
       <w:r>
@@ -16538,6 +16498,7 @@
           <w:b/>
           <w:bCs/>
         </w:rPr>
+        <w:lastRenderedPageBreak/>
         <w:t>Transaction Fees</w:t>
       </w:r>
       <w:r>
@@ -24442,12 +24403,10 @@
     <w:sig w:usb0="00000000" w:usb1="10000000" w:usb2="00000000" w:usb3="00000000" w:csb0="80000000" w:csb1="00000000"/>
   </w:font>
   <w:font w:name="Aptos">
-    <w:altName w:val="Calibri"/>
-    <w:panose1 w:val="00000000000000000000"/>
     <w:charset w:val="00"/>
-    <w:family w:val="roman"/>
-    <w:notTrueType/>
-    <w:pitch w:val="default"/>
+    <w:family w:val="swiss"/>
+    <w:pitch w:val="variable"/>
+    <w:sig w:usb0="20000287" w:usb1="00000003" w:usb2="00000000" w:usb3="00000000" w:csb0="0000019F" w:csb1="00000000"/>
   </w:font>
   <w:font w:name="Arial">
     <w:panose1 w:val="020B0604020202020204"/>
@@ -24457,12 +24416,10 @@
     <w:sig w:usb0="E0002EFF" w:usb1="C000785B" w:usb2="00000009" w:usb3="00000000" w:csb0="000001FF" w:csb1="00000000"/>
   </w:font>
   <w:font w:name="Aptos Display">
-    <w:altName w:val="Calibri"/>
-    <w:panose1 w:val="00000000000000000000"/>
     <w:charset w:val="00"/>
-    <w:family w:val="roman"/>
-    <w:notTrueType/>
-    <w:pitch w:val="default"/>
+    <w:family w:val="swiss"/>
+    <w:pitch w:val="variable"/>
+    <w:sig w:usb0="20000287" w:usb1="00000003" w:usb2="00000000" w:usb3="00000000" w:csb0="0000019F" w:csb1="00000000"/>
   </w:font>
   <w:font w:name="Yu Gothic Light">
     <w:altName w:val="游ゴシック Light"/>
@@ -24474,11 +24431,10 @@
   </w:font>
   <w:font w:name="Yu Mincho">
     <w:altName w:val="游明朝"/>
-    <w:panose1 w:val="00000000000000000000"/>
     <w:charset w:val="80"/>
     <w:family w:val="roman"/>
-    <w:notTrueType/>
-    <w:pitch w:val="default"/>
+    <w:pitch w:val="variable"/>
+    <w:sig w:usb0="800002E7" w:usb1="2AC7FCFF" w:usb2="00000012" w:usb3="00000000" w:csb0="0002009F" w:csb1="00000000"/>
   </w:font>
 </w:fonts>
 </file>
@@ -24500,6 +24456,7 @@
   <w:rsids>
     <w:rsidRoot w:val="007C3CEA"/>
     <w:rsid w:val="00141351"/>
+    <w:rsid w:val="001A07FC"/>
     <w:rsid w:val="00447D64"/>
     <w:rsid w:val="007C3CEA"/>
     <w:rsid w:val="0087418D"/>
@@ -24524,7 +24481,7 @@
   </m:mathPr>
   <w:themeFontLang w:val="en-GB" w:eastAsia="ja-JP" w:bidi="ar-SA"/>
   <w:clrSchemeMapping w:bg1="light1" w:t1="dark1" w:bg2="light2" w:t2="dark2" w:accent1="accent1" w:accent2="accent2" w:accent3="accent3" w:accent4="accent4" w:accent5="accent5" w:accent6="accent6" w:hyperlink="hyperlink" w:followedHyperlink="followedHyperlink"/>
-  <w:decimalSymbol w:val="."/>
+  <w:decimalSymbol w:val=","/>
   <w:listSeparator w:val=","/>
   <w15:chartTrackingRefBased/>
 </w:settings>

</xml_diff>